<commit_message>
Update Adaptive Versus Responsive.docx
Updated the documentation to include a pros and conns list for adaptive and responsive design as well as more reason as to why out project will be using Responsive design
</commit_message>
<xml_diff>
--- a/Documentation/Adaptive Versus Responsive.docx
+++ b/Documentation/Adaptive Versus Responsive.docx
@@ -272,6 +272,14 @@
                       </w:rPr>
                       <w:t>Kyle</w:t>
                     </w:r>
+                    <w:r>
+                      <w:rPr>
+                        <w:color w:val="4472C4" w:themeColor="accent1"/>
+                        <w:sz w:val="28"/>
+                        <w:szCs w:val="28"/>
+                      </w:rPr>
+                      <w:t xml:space="preserve"> Chamberlain, Bayley Wise</w:t>
+                    </w:r>
                   </w:p>
                 </w:sdtContent>
               </w:sdt>
@@ -400,7 +408,7 @@
           <w:r>
             <w:fldChar w:fldCharType="separate"/>
           </w:r>
-          <w:hyperlink w:anchor="_Toc73439376" w:history="1">
+          <w:hyperlink w:anchor="_Toc73441334" w:history="1">
             <w:r>
               <w:rPr>
                 <w:rStyle w:val="Hyperlink"/>
@@ -427,7 +435,7 @@
                 <w:noProof/>
                 <w:webHidden/>
               </w:rPr>
-              <w:instrText xml:space="preserve"> PAGEREF _Toc73439376 \h </w:instrText>
+              <w:instrText xml:space="preserve"> PAGEREF _Toc73441334 \h </w:instrText>
             </w:r>
             <w:r>
               <w:rPr>
@@ -470,7 +478,7 @@
               <w:lang w:eastAsia="en-AU"/>
             </w:rPr>
           </w:pPr>
-          <w:hyperlink w:anchor="_Toc73439377" w:history="1">
+          <w:hyperlink w:anchor="_Toc73441335" w:history="1">
             <w:r>
               <w:rPr>
                 <w:rStyle w:val="Hyperlink"/>
@@ -497,7 +505,7 @@
                 <w:noProof/>
                 <w:webHidden/>
               </w:rPr>
-              <w:instrText xml:space="preserve"> PAGEREF _Toc73439377 \h </w:instrText>
+              <w:instrText xml:space="preserve"> PAGEREF _Toc73441335 \h </w:instrText>
             </w:r>
             <w:r>
               <w:rPr>
@@ -540,7 +548,7 @@
               <w:lang w:eastAsia="en-AU"/>
             </w:rPr>
           </w:pPr>
-          <w:hyperlink w:anchor="_Toc73439378" w:history="1">
+          <w:hyperlink w:anchor="_Toc73441336" w:history="1">
             <w:r>
               <w:rPr>
                 <w:rStyle w:val="Hyperlink"/>
@@ -567,7 +575,7 @@
                 <w:noProof/>
                 <w:webHidden/>
               </w:rPr>
-              <w:instrText xml:space="preserve"> PAGEREF _Toc73439378 \h </w:instrText>
+              <w:instrText xml:space="preserve"> PAGEREF _Toc73441336 \h </w:instrText>
             </w:r>
             <w:r>
               <w:rPr>
@@ -610,7 +618,7 @@
               <w:lang w:eastAsia="en-AU"/>
             </w:rPr>
           </w:pPr>
-          <w:hyperlink w:anchor="_Toc73439379" w:history="1">
+          <w:hyperlink w:anchor="_Toc73441337" w:history="1">
             <w:r>
               <w:rPr>
                 <w:rStyle w:val="Hyperlink"/>
@@ -637,7 +645,7 @@
                 <w:noProof/>
                 <w:webHidden/>
               </w:rPr>
-              <w:instrText xml:space="preserve"> PAGEREF _Toc73439379 \h </w:instrText>
+              <w:instrText xml:space="preserve"> PAGEREF _Toc73441337 \h </w:instrText>
             </w:r>
             <w:r>
               <w:rPr>
@@ -698,7 +706,7 @@
       <w:pPr>
         <w:pStyle w:val="Heading1"/>
       </w:pPr>
-      <w:bookmarkStart w:id="0" w:name="_Toc73439376"/>
+      <w:bookmarkStart w:id="0" w:name="_Toc73441334"/>
       <w:r>
         <w:lastRenderedPageBreak/>
         <w:t>Adaptive Versus Responsive</w:t>
@@ -709,7 +717,7 @@
       <w:pPr>
         <w:pStyle w:val="Heading2"/>
       </w:pPr>
-      <w:bookmarkStart w:id="1" w:name="_Toc73439377"/>
+      <w:bookmarkStart w:id="1" w:name="_Toc73441335"/>
       <w:r>
         <w:t>Adaptive Design</w:t>
       </w:r>
@@ -717,23 +725,202 @@
     </w:p>
     <w:p>
       <w:r>
-        <w:t xml:space="preserve">Adaptive design within computer science refer to an application have multiple fixed layouts. Depending on the size of the screen being used and the device itself will depend on which of these layouts will be used. For </w:t>
-      </w:r>
-      <w:proofErr w:type="gramStart"/>
-      <w:r>
-        <w:t>example</w:t>
-      </w:r>
-      <w:proofErr w:type="gramEnd"/>
-      <w:r>
-        <w:t xml:space="preserve"> a Desktop computer and a mobile phone will have very different looking applications. Adaptive design will only have that same layout no matter of resizing it on a page, it detects the screen and chooses from that.</w:t>
+        <w:t>Adaptive design within computer science refer to an application have multiple fixed layouts. Depending on the size of the screen being used and the device itself will depend on which of these layouts will be used. For example a Desktop computer and a mobile phone will have very different looking applications. Adaptive design will only have that same layout no matter of resizing it on a page, it detects the screen and chooses from that.</w:t>
       </w:r>
     </w:p>
+    <w:tbl>
+      <w:tblPr>
+        <w:tblStyle w:val="TableGrid"/>
+        <w:tblW w:w="0" w:type="auto"/>
+        <w:tblLook w:val="04A0" w:firstRow="1" w:lastRow="0" w:firstColumn="1" w:lastColumn="0" w:noHBand="0" w:noVBand="1"/>
+      </w:tblPr>
+      <w:tblGrid>
+        <w:gridCol w:w="4508"/>
+        <w:gridCol w:w="4508"/>
+      </w:tblGrid>
+      <w:tr>
+        <w:tc>
+          <w:tcPr>
+            <w:tcW w:w="9016" w:type="dxa"/>
+            <w:gridSpan w:val="2"/>
+            <w:shd w:val="clear" w:color="auto" w:fill="D0CECE" w:themeFill="background2" w:themeFillShade="E6"/>
+          </w:tcPr>
+          <w:p>
+            <w:pPr>
+              <w:jc w:val="center"/>
+              <w:rPr>
+                <w:b/>
+                <w:bCs/>
+              </w:rPr>
+            </w:pPr>
+            <w:r>
+              <w:rPr>
+                <w:b/>
+                <w:bCs/>
+              </w:rPr>
+              <w:t>Pros And Cons Of Adaptive Design</w:t>
+            </w:r>
+          </w:p>
+        </w:tc>
+      </w:tr>
+      <w:tr>
+        <w:tc>
+          <w:tcPr>
+            <w:tcW w:w="4508" w:type="dxa"/>
+            <w:shd w:val="clear" w:color="auto" w:fill="D0CECE" w:themeFill="background2" w:themeFillShade="E6"/>
+          </w:tcPr>
+          <w:p>
+            <w:pPr>
+              <w:jc w:val="center"/>
+              <w:rPr>
+                <w:b/>
+                <w:bCs/>
+              </w:rPr>
+            </w:pPr>
+            <w:r>
+              <w:rPr>
+                <w:b/>
+                <w:bCs/>
+              </w:rPr>
+              <w:t>PRO</w:t>
+            </w:r>
+          </w:p>
+        </w:tc>
+        <w:tc>
+          <w:tcPr>
+            <w:tcW w:w="4508" w:type="dxa"/>
+            <w:shd w:val="clear" w:color="auto" w:fill="D0CECE" w:themeFill="background2" w:themeFillShade="E6"/>
+          </w:tcPr>
+          <w:p>
+            <w:pPr>
+              <w:jc w:val="center"/>
+              <w:rPr>
+                <w:b/>
+                <w:bCs/>
+              </w:rPr>
+            </w:pPr>
+            <w:r>
+              <w:rPr>
+                <w:b/>
+                <w:bCs/>
+              </w:rPr>
+              <w:t>CON</w:t>
+            </w:r>
+          </w:p>
+        </w:tc>
+      </w:tr>
+      <w:tr>
+        <w:tc>
+          <w:tcPr>
+            <w:tcW w:w="4508" w:type="dxa"/>
+            <w:shd w:val="clear" w:color="auto" w:fill="E7E6E6" w:themeFill="background2"/>
+          </w:tcPr>
+          <w:p>
+            <w:pPr>
+              <w:pStyle w:val="ListParagraph"/>
+              <w:numPr>
+                <w:ilvl w:val="0"/>
+                <w:numId w:val="2"/>
+              </w:numPr>
+            </w:pPr>
+            <w:r>
+              <w:t xml:space="preserve">Easier for UX Designers </w:t>
+            </w:r>
+          </w:p>
+        </w:tc>
+        <w:tc>
+          <w:tcPr>
+            <w:tcW w:w="4508" w:type="dxa"/>
+            <w:shd w:val="clear" w:color="auto" w:fill="E7E6E6" w:themeFill="background2"/>
+          </w:tcPr>
+          <w:p>
+            <w:pPr>
+              <w:pStyle w:val="ListParagraph"/>
+              <w:numPr>
+                <w:ilvl w:val="0"/>
+                <w:numId w:val="2"/>
+              </w:numPr>
+            </w:pPr>
+            <w:r>
+              <w:t>Does not allow of “odd” sized devices</w:t>
+            </w:r>
+          </w:p>
+        </w:tc>
+      </w:tr>
+      <w:tr>
+        <w:tc>
+          <w:tcPr>
+            <w:tcW w:w="4508" w:type="dxa"/>
+          </w:tcPr>
+          <w:p>
+            <w:pPr>
+              <w:pStyle w:val="ListParagraph"/>
+              <w:numPr>
+                <w:ilvl w:val="0"/>
+                <w:numId w:val="2"/>
+              </w:numPr>
+            </w:pPr>
+            <w:r>
+              <w:t xml:space="preserve">Easier for developers </w:t>
+            </w:r>
+          </w:p>
+        </w:tc>
+        <w:tc>
+          <w:tcPr>
+            <w:tcW w:w="4508" w:type="dxa"/>
+          </w:tcPr>
+          <w:p>
+            <w:pPr>
+              <w:pStyle w:val="ListParagraph"/>
+              <w:numPr>
+                <w:ilvl w:val="0"/>
+                <w:numId w:val="2"/>
+              </w:numPr>
+            </w:pPr>
+            <w:r>
+              <w:t xml:space="preserve">Can be clunky </w:t>
+            </w:r>
+          </w:p>
+        </w:tc>
+      </w:tr>
+      <w:tr>
+        <w:tc>
+          <w:tcPr>
+            <w:tcW w:w="4508" w:type="dxa"/>
+            <w:shd w:val="clear" w:color="auto" w:fill="E7E6E6" w:themeFill="background2"/>
+          </w:tcPr>
+          <w:p>
+            <w:pPr>
+              <w:pStyle w:val="ListParagraph"/>
+              <w:numPr>
+                <w:ilvl w:val="0"/>
+                <w:numId w:val="2"/>
+              </w:numPr>
+            </w:pPr>
+            <w:r>
+              <w:t>Faster loading times</w:t>
+            </w:r>
+          </w:p>
+        </w:tc>
+        <w:tc>
+          <w:tcPr>
+            <w:tcW w:w="4508" w:type="dxa"/>
+            <w:shd w:val="clear" w:color="auto" w:fill="E7E6E6" w:themeFill="background2"/>
+          </w:tcPr>
+          <w:p>
+            <w:pPr>
+              <w:ind w:left="360"/>
+            </w:pPr>
+          </w:p>
+        </w:tc>
+      </w:tr>
+    </w:tbl>
     <w:p/>
     <w:p>
       <w:pPr>
         <w:pStyle w:val="Heading2"/>
       </w:pPr>
-      <w:bookmarkStart w:id="2" w:name="_Toc73439378"/>
+      <w:bookmarkStart w:id="2" w:name="_Toc73441336"/>
       <w:r>
         <w:t>Responsive Design</w:t>
       </w:r>
@@ -744,25 +931,233 @@
         <w:t xml:space="preserve">Responsive design within computer science refers to an application changing its design depending on the space that is available to it. For example, the same application would look very different on a desktop computer as opposed to the same application on a mobile device. </w:t>
       </w:r>
     </w:p>
+    <w:tbl>
+      <w:tblPr>
+        <w:tblStyle w:val="TableGrid"/>
+        <w:tblW w:w="0" w:type="auto"/>
+        <w:tblLook w:val="04A0" w:firstRow="1" w:lastRow="0" w:firstColumn="1" w:lastColumn="0" w:noHBand="0" w:noVBand="1"/>
+      </w:tblPr>
+      <w:tblGrid>
+        <w:gridCol w:w="4508"/>
+        <w:gridCol w:w="4508"/>
+      </w:tblGrid>
+      <w:tr>
+        <w:tc>
+          <w:tcPr>
+            <w:tcW w:w="9016" w:type="dxa"/>
+            <w:gridSpan w:val="2"/>
+            <w:shd w:val="clear" w:color="auto" w:fill="D0CECE" w:themeFill="background2" w:themeFillShade="E6"/>
+          </w:tcPr>
+          <w:p>
+            <w:pPr>
+              <w:jc w:val="center"/>
+              <w:rPr>
+                <w:b/>
+                <w:bCs/>
+              </w:rPr>
+            </w:pPr>
+            <w:r>
+              <w:rPr>
+                <w:b/>
+                <w:bCs/>
+              </w:rPr>
+              <w:t xml:space="preserve">Pros And Cons Of </w:t>
+            </w:r>
+            <w:r>
+              <w:rPr>
+                <w:b/>
+                <w:bCs/>
+              </w:rPr>
+              <w:t>Responsive</w:t>
+            </w:r>
+            <w:r>
+              <w:rPr>
+                <w:b/>
+                <w:bCs/>
+              </w:rPr>
+              <w:t xml:space="preserve"> Design</w:t>
+            </w:r>
+          </w:p>
+        </w:tc>
+      </w:tr>
+      <w:tr>
+        <w:tc>
+          <w:tcPr>
+            <w:tcW w:w="4508" w:type="dxa"/>
+            <w:shd w:val="clear" w:color="auto" w:fill="D0CECE" w:themeFill="background2" w:themeFillShade="E6"/>
+          </w:tcPr>
+          <w:p>
+            <w:pPr>
+              <w:jc w:val="center"/>
+              <w:rPr>
+                <w:b/>
+                <w:bCs/>
+              </w:rPr>
+            </w:pPr>
+            <w:r>
+              <w:rPr>
+                <w:b/>
+                <w:bCs/>
+              </w:rPr>
+              <w:t>PRO</w:t>
+            </w:r>
+          </w:p>
+        </w:tc>
+        <w:tc>
+          <w:tcPr>
+            <w:tcW w:w="4508" w:type="dxa"/>
+            <w:shd w:val="clear" w:color="auto" w:fill="D0CECE" w:themeFill="background2" w:themeFillShade="E6"/>
+          </w:tcPr>
+          <w:p>
+            <w:pPr>
+              <w:jc w:val="center"/>
+              <w:rPr>
+                <w:b/>
+                <w:bCs/>
+              </w:rPr>
+            </w:pPr>
+            <w:r>
+              <w:rPr>
+                <w:b/>
+                <w:bCs/>
+              </w:rPr>
+              <w:t>CON</w:t>
+            </w:r>
+          </w:p>
+        </w:tc>
+      </w:tr>
+      <w:tr>
+        <w:tc>
+          <w:tcPr>
+            <w:tcW w:w="4508" w:type="dxa"/>
+            <w:shd w:val="clear" w:color="auto" w:fill="E7E6E6" w:themeFill="background2"/>
+          </w:tcPr>
+          <w:p>
+            <w:pPr>
+              <w:pStyle w:val="ListParagraph"/>
+              <w:numPr>
+                <w:ilvl w:val="0"/>
+                <w:numId w:val="2"/>
+              </w:numPr>
+            </w:pPr>
+            <w:r>
+              <w:t>Faster Development Times (Overall)</w:t>
+            </w:r>
+          </w:p>
+        </w:tc>
+        <w:tc>
+          <w:tcPr>
+            <w:tcW w:w="4508" w:type="dxa"/>
+            <w:shd w:val="clear" w:color="auto" w:fill="E7E6E6" w:themeFill="background2"/>
+          </w:tcPr>
+          <w:p>
+            <w:pPr>
+              <w:pStyle w:val="ListParagraph"/>
+              <w:numPr>
+                <w:ilvl w:val="0"/>
+                <w:numId w:val="2"/>
+              </w:numPr>
+            </w:pPr>
+            <w:r>
+              <w:t>Longer Coding time (for developers)</w:t>
+            </w:r>
+          </w:p>
+        </w:tc>
+      </w:tr>
+      <w:tr>
+        <w:tc>
+          <w:tcPr>
+            <w:tcW w:w="4508" w:type="dxa"/>
+          </w:tcPr>
+          <w:p>
+            <w:pPr>
+              <w:pStyle w:val="ListParagraph"/>
+              <w:numPr>
+                <w:ilvl w:val="0"/>
+                <w:numId w:val="2"/>
+              </w:numPr>
+            </w:pPr>
+            <w:r>
+              <w:t xml:space="preserve">Requires UX designers and Developers to be working closely </w:t>
+            </w:r>
+          </w:p>
+        </w:tc>
+        <w:tc>
+          <w:tcPr>
+            <w:tcW w:w="4508" w:type="dxa"/>
+          </w:tcPr>
+          <w:p>
+            <w:pPr>
+              <w:pStyle w:val="ListParagraph"/>
+              <w:numPr>
+                <w:ilvl w:val="0"/>
+                <w:numId w:val="2"/>
+              </w:numPr>
+            </w:pPr>
+            <w:r>
+              <w:t xml:space="preserve"> Not every device has a perfect user experience</w:t>
+            </w:r>
+          </w:p>
+        </w:tc>
+      </w:tr>
+      <w:tr>
+        <w:tc>
+          <w:tcPr>
+            <w:tcW w:w="4508" w:type="dxa"/>
+            <w:shd w:val="clear" w:color="auto" w:fill="E7E6E6" w:themeFill="background2"/>
+          </w:tcPr>
+          <w:p>
+            <w:pPr>
+              <w:pStyle w:val="ListParagraph"/>
+              <w:numPr>
+                <w:ilvl w:val="0"/>
+                <w:numId w:val="2"/>
+              </w:numPr>
+            </w:pPr>
+            <w:r>
+              <w:t>Works well for all devices regardless of minimum size</w:t>
+            </w:r>
+          </w:p>
+        </w:tc>
+        <w:tc>
+          <w:tcPr>
+            <w:tcW w:w="4508" w:type="dxa"/>
+            <w:shd w:val="clear" w:color="auto" w:fill="E7E6E6" w:themeFill="background2"/>
+          </w:tcPr>
+          <w:p>
+            <w:pPr>
+              <w:pStyle w:val="ListParagraph"/>
+              <w:numPr>
+                <w:ilvl w:val="0"/>
+                <w:numId w:val="2"/>
+              </w:numPr>
+            </w:pPr>
+            <w:r>
+              <w:t>Once a max size has been created, larger devices will only stay at that size</w:t>
+            </w:r>
+          </w:p>
+        </w:tc>
+      </w:tr>
+    </w:tbl>
     <w:p/>
     <w:p>
       <w:pPr>
         <w:pStyle w:val="Heading2"/>
       </w:pPr>
-      <w:bookmarkStart w:id="3" w:name="_Toc73439379"/>
+      <w:bookmarkStart w:id="3" w:name="_Toc73441337"/>
       <w:r>
-        <w:t xml:space="preserve">What is to be used for this </w:t>
-      </w:r>
-      <w:proofErr w:type="gramStart"/>
-      <w:r>
-        <w:t>application</w:t>
+        <w:t>What is to be used for this application</w:t>
       </w:r>
       <w:bookmarkEnd w:id="3"/>
-      <w:proofErr w:type="gramEnd"/>
     </w:p>
     <w:p>
       <w:r>
         <w:t xml:space="preserve">For this application we have chosen to go with responsive design. This is because it is slightly more developer friendly as well as having a better feel as to what the user experience is when it comes to making an application. </w:t>
+      </w:r>
+    </w:p>
+    <w:p>
+      <w:r>
+        <w:t>Another reason that we have decided to use responsive design for this project is because we are such a small team that we are both the UX designer and the developers therefore making it easier to determine what the overall look and feel of the project will be.</w:t>
       </w:r>
     </w:p>
     <w:sectPr>
@@ -980,6 +1375,119 @@
 <file path=word/numbering.xml><?xml version="1.0" encoding="utf-8"?>
 <w:numbering xmlns:wpc="http://schemas.microsoft.com/office/word/2010/wordprocessingCanvas" xmlns:cx="http://schemas.microsoft.com/office/drawing/2014/chartex" xmlns:cx1="http://schemas.microsoft.com/office/drawing/2015/9/8/chartex" xmlns:cx2="http://schemas.microsoft.com/office/drawing/2015/10/21/chartex" xmlns:cx3="http://schemas.microsoft.com/office/drawing/2016/5/9/chartex" xmlns:cx4="http://schemas.microsoft.com/office/drawing/2016/5/10/chartex" xmlns:cx5="http://schemas.microsoft.com/office/drawing/2016/5/11/chartex" xmlns:cx6="http://schemas.microsoft.com/office/drawing/2016/5/12/chartex" xmlns:cx7="http://schemas.microsoft.com/office/drawing/2016/5/13/chartex" xmlns:cx8="http://schemas.microsoft.com/office/drawing/2016/5/14/chartex" xmlns:mc="http://schemas.openxmlformats.org/markup-compatibility/2006" xmlns:aink="http://schemas.microsoft.com/office/drawing/2016/ink" xmlns:am3d="http://schemas.microsoft.com/office/drawing/2017/model3d" xmlns:o="urn:schemas-microsoft-com:office:office" xmlns:r="http://schemas.openxmlformats.org/officeDocument/2006/relationships" xmlns:m="http://schemas.openxmlformats.org/officeDocument/2006/math" xmlns:v="urn:schemas-microsoft-com:vml" xmlns:wp14="http://schemas.microsoft.com/office/word/2010/wordprocessingDrawing" xmlns:wp="http://schemas.openxmlformats.org/drawingml/2006/wordprocessingDrawing" xmlns:w10="urn:schemas-microsoft-com:office:word" xmlns:w="http://schemas.openxmlformats.org/wordprocessingml/2006/main" xmlns:w14="http://schemas.microsoft.com/office/word/2010/wordml" xmlns:w15="http://schemas.microsoft.com/office/word/2012/wordml" xmlns:w16cex="http://schemas.microsoft.com/office/word/2018/wordml/cex" xmlns:w16cid="http://schemas.microsoft.com/office/word/2016/wordml/cid" xmlns:w16="http://schemas.microsoft.com/office/word/2018/wordml" xmlns:w16sdtdh="http://schemas.microsoft.com/office/word/2020/wordml/sdtdatahash" xmlns:w16se="http://schemas.microsoft.com/office/word/2015/wordml/symex" xmlns:wpg="http://schemas.microsoft.com/office/word/2010/wordprocessingGroup" xmlns:wpi="http://schemas.microsoft.com/office/word/2010/wordprocessingInk" xmlns:wne="http://schemas.microsoft.com/office/word/2006/wordml" xmlns:wps="http://schemas.microsoft.com/office/word/2010/wordprocessingShape" mc:Ignorable="w14 w15 w16se w16cid w16 w16cex w16sdtdh wp14">
   <w:abstractNum w:abstractNumId="0" w15:restartNumberingAfterBreak="0">
+    <w:nsid w:val="0F3D5936"/>
+    <w:multiLevelType w:val="hybridMultilevel"/>
+    <w:tmpl w:val="3D601C26"/>
+    <w:lvl w:ilvl="0" w:tplc="76F4E002">
+      <w:start w:val="1"/>
+      <w:numFmt w:val="bullet"/>
+      <w:lvlText w:val="-"/>
+      <w:lvlJc w:val="left"/>
+      <w:pPr>
+        <w:ind w:left="720" w:hanging="360"/>
+      </w:pPr>
+      <w:rPr>
+        <w:rFonts w:ascii="Calibri" w:eastAsiaTheme="minorHAnsi" w:hAnsi="Calibri" w:cs="Calibri" w:hint="default"/>
+      </w:rPr>
+    </w:lvl>
+    <w:lvl w:ilvl="1" w:tplc="0C090003" w:tentative="1">
+      <w:start w:val="1"/>
+      <w:numFmt w:val="bullet"/>
+      <w:lvlText w:val="o"/>
+      <w:lvlJc w:val="left"/>
+      <w:pPr>
+        <w:ind w:left="1440" w:hanging="360"/>
+      </w:pPr>
+      <w:rPr>
+        <w:rFonts w:ascii="Courier New" w:hAnsi="Courier New" w:cs="Courier New" w:hint="default"/>
+      </w:rPr>
+    </w:lvl>
+    <w:lvl w:ilvl="2" w:tplc="0C090005" w:tentative="1">
+      <w:start w:val="1"/>
+      <w:numFmt w:val="bullet"/>
+      <w:lvlText w:val=""/>
+      <w:lvlJc w:val="left"/>
+      <w:pPr>
+        <w:ind w:left="2160" w:hanging="360"/>
+      </w:pPr>
+      <w:rPr>
+        <w:rFonts w:ascii="Wingdings" w:hAnsi="Wingdings" w:hint="default"/>
+      </w:rPr>
+    </w:lvl>
+    <w:lvl w:ilvl="3" w:tplc="0C090001" w:tentative="1">
+      <w:start w:val="1"/>
+      <w:numFmt w:val="bullet"/>
+      <w:lvlText w:val=""/>
+      <w:lvlJc w:val="left"/>
+      <w:pPr>
+        <w:ind w:left="2880" w:hanging="360"/>
+      </w:pPr>
+      <w:rPr>
+        <w:rFonts w:ascii="Symbol" w:hAnsi="Symbol" w:hint="default"/>
+      </w:rPr>
+    </w:lvl>
+    <w:lvl w:ilvl="4" w:tplc="0C090003" w:tentative="1">
+      <w:start w:val="1"/>
+      <w:numFmt w:val="bullet"/>
+      <w:lvlText w:val="o"/>
+      <w:lvlJc w:val="left"/>
+      <w:pPr>
+        <w:ind w:left="3600" w:hanging="360"/>
+      </w:pPr>
+      <w:rPr>
+        <w:rFonts w:ascii="Courier New" w:hAnsi="Courier New" w:cs="Courier New" w:hint="default"/>
+      </w:rPr>
+    </w:lvl>
+    <w:lvl w:ilvl="5" w:tplc="0C090005" w:tentative="1">
+      <w:start w:val="1"/>
+      <w:numFmt w:val="bullet"/>
+      <w:lvlText w:val=""/>
+      <w:lvlJc w:val="left"/>
+      <w:pPr>
+        <w:ind w:left="4320" w:hanging="360"/>
+      </w:pPr>
+      <w:rPr>
+        <w:rFonts w:ascii="Wingdings" w:hAnsi="Wingdings" w:hint="default"/>
+      </w:rPr>
+    </w:lvl>
+    <w:lvl w:ilvl="6" w:tplc="0C090001" w:tentative="1">
+      <w:start w:val="1"/>
+      <w:numFmt w:val="bullet"/>
+      <w:lvlText w:val=""/>
+      <w:lvlJc w:val="left"/>
+      <w:pPr>
+        <w:ind w:left="5040" w:hanging="360"/>
+      </w:pPr>
+      <w:rPr>
+        <w:rFonts w:ascii="Symbol" w:hAnsi="Symbol" w:hint="default"/>
+      </w:rPr>
+    </w:lvl>
+    <w:lvl w:ilvl="7" w:tplc="0C090003" w:tentative="1">
+      <w:start w:val="1"/>
+      <w:numFmt w:val="bullet"/>
+      <w:lvlText w:val="o"/>
+      <w:lvlJc w:val="left"/>
+      <w:pPr>
+        <w:ind w:left="5760" w:hanging="360"/>
+      </w:pPr>
+      <w:rPr>
+        <w:rFonts w:ascii="Courier New" w:hAnsi="Courier New" w:cs="Courier New" w:hint="default"/>
+      </w:rPr>
+    </w:lvl>
+    <w:lvl w:ilvl="8" w:tplc="0C090005" w:tentative="1">
+      <w:start w:val="1"/>
+      <w:numFmt w:val="bullet"/>
+      <w:lvlText w:val=""/>
+      <w:lvlJc w:val="left"/>
+      <w:pPr>
+        <w:ind w:left="6480" w:hanging="360"/>
+      </w:pPr>
+      <w:rPr>
+        <w:rFonts w:ascii="Wingdings" w:hAnsi="Wingdings" w:hint="default"/>
+      </w:rPr>
+    </w:lvl>
+  </w:abstractNum>
+  <w:abstractNum w:abstractNumId="1" w15:restartNumberingAfterBreak="0">
     <w:nsid w:val="62B742C3"/>
     <w:multiLevelType w:val="hybridMultilevel"/>
     <w:tmpl w:val="388A6904"/>
@@ -1092,6 +1600,9 @@
     </w:lvl>
   </w:abstractNum>
   <w:num w:numId="1">
+    <w:abstractNumId w:val="1"/>
+  </w:num>
+  <w:num w:numId="2">
     <w:abstractNumId w:val="0"/>
   </w:num>
 </w:numbering>
@@ -1838,6 +2349,25 @@
       <w:szCs w:val="56"/>
     </w:rPr>
   </w:style>
+  <w:style w:type="table" w:styleId="TableGrid">
+    <w:name w:val="Table Grid"/>
+    <w:basedOn w:val="TableNormal"/>
+    <w:uiPriority w:val="39"/>
+    <w:rsid w:val="002347F7"/>
+    <w:pPr>
+      <w:spacing w:after="0" w:line="240" w:lineRule="auto"/>
+    </w:pPr>
+    <w:tblPr>
+      <w:tblBorders>
+        <w:top w:val="single" w:sz="4" w:space="0" w:color="auto"/>
+        <w:left w:val="single" w:sz="4" w:space="0" w:color="auto"/>
+        <w:bottom w:val="single" w:sz="4" w:space="0" w:color="auto"/>
+        <w:right w:val="single" w:sz="4" w:space="0" w:color="auto"/>
+        <w:insideH w:val="single" w:sz="4" w:space="0" w:color="auto"/>
+        <w:insideV w:val="single" w:sz="4" w:space="0" w:color="auto"/>
+      </w:tblBorders>
+    </w:tblPr>
+  </w:style>
 </w:styles>
 </file>
 
@@ -2066,8 +2596,8 @@
     <w:compatSetting w:name="useWord2013TrackBottomHyphenation" w:uri="http://schemas.microsoft.com/office/word" w:val="0"/>
   </w:compat>
   <w:rsids>
-    <w:rsidRoot w:val="00945A7F"/>
-    <w:rsid w:val="00945A7F"/>
+    <w:rsidRoot w:val="00D3216F"/>
+    <w:rsid w:val="00D3216F"/>
   </w:rsids>
   <m:mathPr>
     <m:mathFont m:val="Cambria Math"/>

</xml_diff>